<commit_message>
Old Stuff deleted and moved or actually the other way around
</commit_message>
<xml_diff>
--- a/proj_Work Distribution Form.docx
+++ b/proj_Work Distribution Form.docx
@@ -1,6 +1,6 @@
 
 <file path=word/document.xml><?xml version="1.0" encoding="utf-8"?>
-<w:document xmlns:wpc="http://schemas.microsoft.com/office/word/2010/wordprocessingCanvas" xmlns:mo="http://schemas.microsoft.com/office/mac/office/2008/main" xmlns:mc="http://schemas.openxmlformats.org/markup-compatibility/2006" xmlns:mv="urn:schemas-microsoft-com:mac:vml" xmlns:o="urn:schemas-microsoft-com:office:office" xmlns:r="http://schemas.openxmlformats.org/officeDocument/2006/relationships" xmlns:m="http://schemas.openxmlformats.org/officeDocument/2006/math" xmlns:v="urn:schemas-microsoft-com:vml" xmlns:wp14="http://schemas.microsoft.com/office/word/2010/wordprocessingDrawing" xmlns:wp="http://schemas.openxmlformats.org/drawingml/2006/wordprocessingDrawing" xmlns:w10="urn:schemas-microsoft-com:office:word" xmlns:w="http://schemas.openxmlformats.org/wordprocessingml/2006/main" xmlns:w14="http://schemas.microsoft.com/office/word/2010/wordml" xmlns:wpg="http://schemas.microsoft.com/office/word/2010/wordprocessingGroup" xmlns:wpi="http://schemas.microsoft.com/office/word/2010/wordprocessingInk" xmlns:wne="http://schemas.microsoft.com/office/word/2006/wordml" xmlns:wps="http://schemas.microsoft.com/office/word/2010/wordprocessingShape" mc:Ignorable="w14 wp14">
+<w:document xmlns:wpc="http://schemas.microsoft.com/office/word/2010/wordprocessingCanvas" xmlns:mc="http://schemas.openxmlformats.org/markup-compatibility/2006" xmlns:o="urn:schemas-microsoft-com:office:office" xmlns:r="http://schemas.openxmlformats.org/officeDocument/2006/relationships" xmlns:m="http://schemas.openxmlformats.org/officeDocument/2006/math" xmlns:v="urn:schemas-microsoft-com:vml" xmlns:wp14="http://schemas.microsoft.com/office/word/2010/wordprocessingDrawing" xmlns:wp="http://schemas.openxmlformats.org/drawingml/2006/wordprocessingDrawing" xmlns:w10="urn:schemas-microsoft-com:office:word" xmlns:w="http://schemas.openxmlformats.org/wordprocessingml/2006/main" xmlns:w14="http://schemas.microsoft.com/office/word/2010/wordml" xmlns:wpg="http://schemas.microsoft.com/office/word/2010/wordprocessingGroup" xmlns:wpi="http://schemas.microsoft.com/office/word/2010/wordprocessingInk" xmlns:wne="http://schemas.microsoft.com/office/word/2006/wordml" xmlns:wps="http://schemas.microsoft.com/office/word/2010/wordprocessingShape" mc:Ignorable="w14 wp14">
   <w:body>
     <w:p>
       <w:pPr>
@@ -204,14 +204,22 @@
             <w:tcW w:w="2610" w:type="dxa"/>
             <w:shd w:val="clear" w:color="auto" w:fill="DAEEF3" w:themeFill="accent5" w:themeFillTint="33"/>
           </w:tcPr>
-          <w:p/>
+          <w:p>
+            <w:r>
+              <w:t>4</w:t>
+            </w:r>
+          </w:p>
         </w:tc>
         <w:tc>
           <w:tcPr>
             <w:tcW w:w="4320" w:type="dxa"/>
             <w:shd w:val="clear" w:color="auto" w:fill="DAEEF3" w:themeFill="accent5" w:themeFillTint="33"/>
           </w:tcPr>
-          <w:p/>
+          <w:p>
+            <w:r>
+              <w:t>For this assignment I had to write up my part of the use cases and draw the diagrams for them.</w:t>
+            </w:r>
+          </w:p>
         </w:tc>
       </w:tr>
       <w:tr>
@@ -232,88 +240,143 @@
           </w:tcPr>
           <w:p/>
           <w:p>
+            <w:r>
+              <w:t xml:space="preserve">Curtis </w:t>
+            </w:r>
+            <w:proofErr w:type="spellStart"/>
+            <w:r>
+              <w:t>Ullerich</w:t>
+            </w:r>
+            <w:proofErr w:type="spellEnd"/>
+          </w:p>
+          <w:p/>
+        </w:tc>
+        <w:tc>
+          <w:tcPr>
+            <w:tcW w:w="2610" w:type="dxa"/>
+          </w:tcPr>
+          <w:p>
+            <w:r>
+              <w:t>4</w:t>
+            </w:r>
+          </w:p>
+        </w:tc>
+        <w:tc>
+          <w:tcPr>
+            <w:tcW w:w="4320" w:type="dxa"/>
+          </w:tcPr>
+          <w:p>
+            <w:r>
+              <w:t xml:space="preserve">Curtis also had to write up his part of the use cases and draw the diagrams for them. </w:t>
+            </w:r>
+          </w:p>
+        </w:tc>
+      </w:tr>
+      <w:tr>
+        <w:tc>
+          <w:tcPr>
+            <w:tcW w:w="648" w:type="dxa"/>
+          </w:tcPr>
+          <w:p/>
+          <w:p>
+            <w:r>
+              <w:t>3</w:t>
+            </w:r>
+          </w:p>
+        </w:tc>
+        <w:tc>
+          <w:tcPr>
+            <w:tcW w:w="2880" w:type="dxa"/>
+          </w:tcPr>
+          <w:p/>
+          <w:p>
+            <w:r>
+              <w:t xml:space="preserve">Todd </w:t>
+            </w:r>
+            <w:proofErr w:type="spellStart"/>
+            <w:r>
+              <w:t>Wegter</w:t>
+            </w:r>
+            <w:proofErr w:type="spellEnd"/>
+          </w:p>
+          <w:p/>
+        </w:tc>
+        <w:tc>
+          <w:tcPr>
+            <w:tcW w:w="2610" w:type="dxa"/>
+          </w:tcPr>
+          <w:p>
+            <w:r>
+              <w:t>5</w:t>
+            </w:r>
+          </w:p>
+        </w:tc>
+        <w:tc>
+          <w:tcPr>
+            <w:tcW w:w="4320" w:type="dxa"/>
+          </w:tcPr>
+          <w:p>
+            <w:r>
+              <w:t>Todd wrote up his use cases and drew the diagrams and then also brought everything together into the assignment.</w:t>
+            </w:r>
+          </w:p>
+        </w:tc>
+      </w:tr>
+      <w:tr>
+        <w:tc>
+          <w:tcPr>
+            <w:tcW w:w="648" w:type="dxa"/>
+          </w:tcPr>
+          <w:p/>
+          <w:p>
+            <w:r>
+              <w:t>4</w:t>
+            </w:r>
+          </w:p>
+        </w:tc>
+        <w:tc>
+          <w:tcPr>
+            <w:tcW w:w="2880" w:type="dxa"/>
+          </w:tcPr>
+          <w:p/>
+          <w:p>
+            <w:proofErr w:type="spellStart"/>
+            <w:r>
+              <w:t>Yifei</w:t>
+            </w:r>
+            <w:proofErr w:type="spellEnd"/>
+            <w:r>
+              <w:t xml:space="preserve"> Zhu</w:t>
+            </w:r>
+          </w:p>
+          <w:p/>
+        </w:tc>
+        <w:tc>
+          <w:tcPr>
+            <w:tcW w:w="2610" w:type="dxa"/>
+          </w:tcPr>
+          <w:p>
+            <w:r>
+              <w:t>3</w:t>
+            </w:r>
+          </w:p>
+        </w:tc>
+        <w:tc>
+          <w:tcPr>
+            <w:tcW w:w="4320" w:type="dxa"/>
+          </w:tcPr>
+          <w:p>
+            <w:proofErr w:type="spellStart"/>
+            <w:r>
+              <w:t>Fei</w:t>
+            </w:r>
+            <w:proofErr w:type="spellEnd"/>
+            <w:r>
+              <w:t xml:space="preserve"> wrote up her part of the use cases and drew the diagrams for them as well.</w:t>
+            </w:r>
             <w:bookmarkStart w:id="0" w:name="_GoBack"/>
             <w:bookmarkEnd w:id="0"/>
           </w:p>
-          <w:p/>
-        </w:tc>
-        <w:tc>
-          <w:tcPr>
-            <w:tcW w:w="2610" w:type="dxa"/>
-          </w:tcPr>
-          <w:p/>
-        </w:tc>
-        <w:tc>
-          <w:tcPr>
-            <w:tcW w:w="4320" w:type="dxa"/>
-          </w:tcPr>
-          <w:p/>
-        </w:tc>
-      </w:tr>
-      <w:tr>
-        <w:tc>
-          <w:tcPr>
-            <w:tcW w:w="648" w:type="dxa"/>
-          </w:tcPr>
-          <w:p/>
-          <w:p>
-            <w:r>
-              <w:t>3</w:t>
-            </w:r>
-          </w:p>
-        </w:tc>
-        <w:tc>
-          <w:tcPr>
-            <w:tcW w:w="2880" w:type="dxa"/>
-          </w:tcPr>
-          <w:p/>
-          <w:p/>
-          <w:p/>
-        </w:tc>
-        <w:tc>
-          <w:tcPr>
-            <w:tcW w:w="2610" w:type="dxa"/>
-          </w:tcPr>
-          <w:p/>
-        </w:tc>
-        <w:tc>
-          <w:tcPr>
-            <w:tcW w:w="4320" w:type="dxa"/>
-          </w:tcPr>
-          <w:p/>
-        </w:tc>
-      </w:tr>
-      <w:tr>
-        <w:tc>
-          <w:tcPr>
-            <w:tcW w:w="648" w:type="dxa"/>
-          </w:tcPr>
-          <w:p/>
-          <w:p>
-            <w:r>
-              <w:t>4</w:t>
-            </w:r>
-          </w:p>
-        </w:tc>
-        <w:tc>
-          <w:tcPr>
-            <w:tcW w:w="2880" w:type="dxa"/>
-          </w:tcPr>
-          <w:p/>
-          <w:p/>
-          <w:p/>
-        </w:tc>
-        <w:tc>
-          <w:tcPr>
-            <w:tcW w:w="2610" w:type="dxa"/>
-          </w:tcPr>
-          <w:p/>
-        </w:tc>
-        <w:tc>
-          <w:tcPr>
-            <w:tcW w:w="4320" w:type="dxa"/>
-          </w:tcPr>
-          <w:p/>
         </w:tc>
       </w:tr>
     </w:tbl>
@@ -346,7 +409,7 @@
       </w:pPr>
     </w:pPrDefault>
   </w:docDefaults>
-  <w:latentStyles w:defLockedState="0" w:defUIPriority="99" w:defSemiHidden="1" w:defUnhideWhenUsed="1" w:defQFormat="0" w:count="276">
+  <w:latentStyles w:defLockedState="0" w:defUIPriority="99" w:defSemiHidden="1" w:defUnhideWhenUsed="1" w:defQFormat="0" w:count="267">
     <w:lsdException w:name="Normal" w:semiHidden="0" w:uiPriority="0" w:unhideWhenUsed="0" w:qFormat="1"/>
     <w:lsdException w:name="heading 1" w:semiHidden="0" w:uiPriority="9" w:unhideWhenUsed="0" w:qFormat="1"/>
     <w:lsdException w:name="heading 2" w:uiPriority="9" w:qFormat="1"/>
@@ -586,7 +649,7 @@
 </file>
 
 <file path=word/stylesWithEffects.xml><?xml version="1.0" encoding="utf-8"?>
-<w:styles xmlns:wpc="http://schemas.microsoft.com/office/word/2010/wordprocessingCanvas" xmlns:mo="http://schemas.microsoft.com/office/mac/office/2008/main" xmlns:mc="http://schemas.openxmlformats.org/markup-compatibility/2006" xmlns:mv="urn:schemas-microsoft-com:mac:vml" xmlns:o="urn:schemas-microsoft-com:office:office" xmlns:r="http://schemas.openxmlformats.org/officeDocument/2006/relationships" xmlns:m="http://schemas.openxmlformats.org/officeDocument/2006/math" xmlns:v="urn:schemas-microsoft-com:vml" xmlns:wp14="http://schemas.microsoft.com/office/word/2010/wordprocessingDrawing" xmlns:wp="http://schemas.openxmlformats.org/drawingml/2006/wordprocessingDrawing" xmlns:w10="urn:schemas-microsoft-com:office:word" xmlns:w="http://schemas.openxmlformats.org/wordprocessingml/2006/main" xmlns:w14="http://schemas.microsoft.com/office/word/2010/wordml" xmlns:wpg="http://schemas.microsoft.com/office/word/2010/wordprocessingGroup" xmlns:wpi="http://schemas.microsoft.com/office/word/2010/wordprocessingInk" xmlns:wne="http://schemas.microsoft.com/office/word/2006/wordml" xmlns:wps="http://schemas.microsoft.com/office/word/2010/wordprocessingShape" mc:Ignorable="w14 wp14">
+<w:styles xmlns:wpc="http://schemas.microsoft.com/office/word/2010/wordprocessingCanvas" xmlns:mc="http://schemas.openxmlformats.org/markup-compatibility/2006" xmlns:o="urn:schemas-microsoft-com:office:office" xmlns:r="http://schemas.openxmlformats.org/officeDocument/2006/relationships" xmlns:m="http://schemas.openxmlformats.org/officeDocument/2006/math" xmlns:v="urn:schemas-microsoft-com:vml" xmlns:wp14="http://schemas.microsoft.com/office/word/2010/wordprocessingDrawing" xmlns:wp="http://schemas.openxmlformats.org/drawingml/2006/wordprocessingDrawing" xmlns:w10="urn:schemas-microsoft-com:office:word" xmlns:w="http://schemas.openxmlformats.org/wordprocessingml/2006/main" xmlns:w14="http://schemas.microsoft.com/office/word/2010/wordml" xmlns:wpg="http://schemas.microsoft.com/office/word/2010/wordprocessingGroup" xmlns:wpi="http://schemas.microsoft.com/office/word/2010/wordprocessingInk" xmlns:wne="http://schemas.microsoft.com/office/word/2006/wordml" xmlns:wps="http://schemas.microsoft.com/office/word/2010/wordprocessingShape" mc:Ignorable="w14 wp14">
   <w:docDefaults>
     <w:rPrDefault>
       <w:rPr>
@@ -598,7 +661,7 @@
     </w:rPrDefault>
     <w:pPrDefault/>
   </w:docDefaults>
-  <w:latentStyles w:defLockedState="0" w:defUIPriority="99" w:defSemiHidden="1" w:defUnhideWhenUsed="1" w:defQFormat="0" w:count="276">
+  <w:latentStyles w:defLockedState="0" w:defUIPriority="99" w:defSemiHidden="1" w:defUnhideWhenUsed="1" w:defQFormat="0" w:count="267">
     <w:lsdException w:name="Normal" w:semiHidden="0" w:uiPriority="0" w:unhideWhenUsed="0" w:qFormat="1"/>
     <w:lsdException w:name="heading 1" w:semiHidden="0" w:uiPriority="9" w:unhideWhenUsed="0" w:qFormat="1"/>
     <w:lsdException w:name="heading 2" w:uiPriority="9" w:qFormat="1"/>

</xml_diff>